<commit_message>
new splitsy by Knuth + PZ
</commit_message>
<xml_diff>
--- a/ПЗ/доклад.docx
+++ b/ПЗ/доклад.docx
@@ -464,25 +464,7 @@
           <w:sz w:val="24"/>
           <w:szCs w:val="24"/>
         </w:rPr>
-        <w:t xml:space="preserve">. Эти суммы будем называть элементами </w:t>
-      </w:r>
-      <w:proofErr w:type="spellStart"/>
-      <w:r>
-        <w:rPr>
-          <w:rFonts w:ascii="Times New Roman" w:hAnsi="Times New Roman" w:cs="Times New Roman"/>
-          <w:sz w:val="24"/>
-          <w:szCs w:val="24"/>
-        </w:rPr>
-        <w:t>Юнга-Юциса-Мерфи</w:t>
-      </w:r>
-      <w:proofErr w:type="spellEnd"/>
-      <w:r>
-        <w:rPr>
-          <w:rFonts w:ascii="Times New Roman" w:hAnsi="Times New Roman" w:cs="Times New Roman"/>
-          <w:sz w:val="24"/>
-          <w:szCs w:val="24"/>
-        </w:rPr>
-        <w:t xml:space="preserve"> или </w:t>
+        <w:t xml:space="preserve">. Эти суммы будем называть </w:t>
       </w:r>
       <w:r>
         <w:rPr>
@@ -499,7 +481,31 @@
           <w:sz w:val="24"/>
           <w:szCs w:val="24"/>
         </w:rPr>
-        <w:t>-элементами</w:t>
+        <w:t xml:space="preserve">-элементами </w:t>
+      </w:r>
+      <w:r>
+        <w:rPr>
+          <w:rFonts w:ascii="Times New Roman" w:hAnsi="Times New Roman" w:cs="Times New Roman"/>
+          <w:sz w:val="24"/>
+          <w:szCs w:val="24"/>
+        </w:rPr>
+        <w:t xml:space="preserve">или элементами </w:t>
+      </w:r>
+      <w:r>
+        <w:rPr>
+          <w:rFonts w:ascii="Times New Roman" w:hAnsi="Times New Roman" w:cs="Times New Roman"/>
+          <w:sz w:val="24"/>
+          <w:szCs w:val="24"/>
+        </w:rPr>
+        <w:t>Юнга-Юциса-Мерфи или</w:t>
+      </w:r>
+      <w:r>
+        <w:rPr>
+          <w:rFonts w:ascii="Times New Roman" w:hAnsi="Times New Roman" w:cs="Times New Roman"/>
+          <w:sz w:val="24"/>
+          <w:szCs w:val="24"/>
+        </w:rPr>
+        <w:t>, для краткости, просто элементами Юнга</w:t>
       </w:r>
       <w:r>
         <w:rPr>
@@ -824,25 +830,7 @@
           <w:sz w:val="24"/>
           <w:szCs w:val="24"/>
         </w:rPr>
-        <w:t xml:space="preserve">классические элементы </w:t>
-      </w:r>
-      <w:proofErr w:type="spellStart"/>
-      <w:r>
-        <w:rPr>
-          <w:rFonts w:ascii="Times New Roman" w:hAnsi="Times New Roman" w:cs="Times New Roman"/>
-          <w:sz w:val="24"/>
-          <w:szCs w:val="24"/>
-        </w:rPr>
-        <w:t>Юнга-Юциса-Мерфи</w:t>
-      </w:r>
-      <w:proofErr w:type="spellEnd"/>
-      <w:r>
-        <w:rPr>
-          <w:rFonts w:ascii="Times New Roman" w:hAnsi="Times New Roman" w:cs="Times New Roman"/>
-          <w:sz w:val="24"/>
-          <w:szCs w:val="24"/>
-        </w:rPr>
-        <w:t>.</w:t>
+        <w:t>классические элементы Юнга-Юциса-Мерфи.</w:t>
       </w:r>
     </w:p>
     <w:p>
@@ -1556,23 +1544,7 @@
           <w:szCs w:val="24"/>
         </w:rPr>
         <w:lastRenderedPageBreak/>
-        <w:t>Построены и решены системы уравнений, определяющие параметры отображения из множества симметрических многочленов в центр групповой алгебры</w:t>
-      </w:r>
-      <w:r>
-        <w:rPr>
-          <w:rFonts w:ascii="Times New Roman" w:hAnsi="Times New Roman" w:cs="Times New Roman"/>
-          <w:sz w:val="24"/>
-          <w:szCs w:val="24"/>
-        </w:rPr>
-        <w:t>.</w:t>
-      </w:r>
-      <w:r>
-        <w:rPr>
-          <w:rFonts w:ascii="Times New Roman" w:hAnsi="Times New Roman" w:cs="Times New Roman"/>
-          <w:sz w:val="24"/>
-          <w:szCs w:val="24"/>
-        </w:rPr>
-        <w:t xml:space="preserve"> </w:t>
+        <w:t xml:space="preserve">Построены и решены системы уравнений, определяющие параметры отображения из множества симметрических многочленов в центр групповой алгебры. </w:t>
       </w:r>
     </w:p>
     <w:p>
@@ -1594,23 +1566,7 @@
           <w:sz w:val="24"/>
           <w:szCs w:val="24"/>
         </w:rPr>
-        <w:t>Показано, что у этого отображения нет ядра</w:t>
-      </w:r>
-      <w:r>
-        <w:rPr>
-          <w:rFonts w:ascii="Times New Roman" w:hAnsi="Times New Roman" w:cs="Times New Roman"/>
-          <w:sz w:val="24"/>
-          <w:szCs w:val="24"/>
-        </w:rPr>
-        <w:t>.</w:t>
-      </w:r>
-      <w:r>
-        <w:rPr>
-          <w:rFonts w:ascii="Times New Roman" w:hAnsi="Times New Roman" w:cs="Times New Roman"/>
-          <w:sz w:val="24"/>
-          <w:szCs w:val="24"/>
-        </w:rPr>
-        <w:t xml:space="preserve"> </w:t>
+        <w:t xml:space="preserve">Показано, что у этого отображения нет ядра. </w:t>
       </w:r>
     </w:p>
     <w:p>
@@ -1632,15 +1588,7 @@
           <w:sz w:val="24"/>
           <w:szCs w:val="24"/>
         </w:rPr>
-        <w:t xml:space="preserve">Стандартные </w:t>
-      </w:r>
-      <w:r>
-        <w:rPr>
-          <w:rFonts w:ascii="Times New Roman" w:hAnsi="Times New Roman" w:cs="Times New Roman"/>
-          <w:sz w:val="24"/>
-          <w:szCs w:val="24"/>
-        </w:rPr>
-        <w:t xml:space="preserve">элементы центра выражены через симметрические многочлены, тем самым подтверждена справедливость теоремы о том, что элементы центра являются симметрическими многочленами от </w:t>
+        <w:t xml:space="preserve">Стандартные элементы центра выражены через симметрические многочлены, тем самым подтверждена справедливость теоремы о том, что элементы центра являются симметрическими многочленами от </w:t>
       </w:r>
       <w:r>
         <w:rPr>
@@ -1657,15 +1605,7 @@
           <w:sz w:val="24"/>
           <w:szCs w:val="24"/>
         </w:rPr>
-        <w:t>-</w:t>
-      </w:r>
-      <w:r>
-        <w:rPr>
-          <w:rFonts w:ascii="Times New Roman" w:hAnsi="Times New Roman" w:cs="Times New Roman"/>
-          <w:sz w:val="24"/>
-          <w:szCs w:val="24"/>
-        </w:rPr>
-        <w:t xml:space="preserve">элементов. </w:t>
+        <w:t xml:space="preserve">-элементов. </w:t>
       </w:r>
     </w:p>
     <w:p>
@@ -2240,6 +2180,7 @@
   <w:style w:type="character" w:default="1" w:styleId="a0">
     <w:name w:val="Default Paragraph Font"/>
     <w:uiPriority w:val="1"/>
+    <w:semiHidden/>
     <w:unhideWhenUsed/>
   </w:style>
   <w:style w:type="table" w:default="1" w:styleId="a1">
@@ -2589,7 +2530,7 @@
   <a:extraClrSchemeLst/>
   <a:extLst>
     <a:ext uri="{05A4C25C-085E-4340-85A3-A5531E510DB2}">
-      <thm15:themeFamily xmlns:thm15="http://schemas.microsoft.com/office/thememl/2012/main" xmlns="" name="Office Theme" id="{62F939B6-93AF-4DB8-9C6B-D6C7DFDC589F}" vid="{4A3C46E8-61CC-4603-A589-7422A47A8E4A}"/>
+      <thm15:themeFamily xmlns="" xmlns:thm15="http://schemas.microsoft.com/office/thememl/2012/main" name="Office Theme" id="{62F939B6-93AF-4DB8-9C6B-D6C7DFDC589F}" vid="{4A3C46E8-61CC-4603-A589-7422A47A8E4A}"/>
     </a:ext>
   </a:extLst>
 </a:theme>
@@ -2627,7 +2568,7 @@
 </file>
 
 <file path=customXml/itemProps1.xml><?xml version="1.0" encoding="utf-8"?>
-<ds:datastoreItem xmlns:ds="http://schemas.openxmlformats.org/officeDocument/2006/customXml" ds:itemID="{D06ECA9D-61F1-4CA3-98B9-D419832CC546}">
+<ds:datastoreItem xmlns:ds="http://schemas.openxmlformats.org/officeDocument/2006/customXml" ds:itemID="{8407F775-68FD-4379-9949-7EFBF9CB5AE5}">
   <ds:schemaRefs>
     <ds:schemaRef ds:uri="http://schemas.openxmlformats.org/officeDocument/2006/bibliography"/>
   </ds:schemaRefs>

</xml_diff>